<commit_message>
changes made in local for helloworld01
</commit_message>
<xml_diff>
--- a/helloworld01.docx
+++ b/helloworld01.docx
@@ -11,6 +11,39 @@
       </w:r>
       <w:r>
         <w:t xml:space="preserve"> Now we are adding this second line today.</w:t>
+      </w:r>
+    </w:p>
+    <w:p/>
+    <w:p>
+      <w:r>
+        <w:t>Ok so on the 6</w:t>
+      </w:r>
+      <w:r>
+        <w:rPr>
+          <w:vertAlign w:val="superscript"/>
+        </w:rPr>
+        <w:t>th</w:t>
+      </w:r>
+      <w:r>
+        <w:t xml:space="preserve"> of </w:t>
+      </w:r>
+      <w:proofErr w:type="spellStart"/>
+      <w:proofErr w:type="gramStart"/>
+      <w:r>
+        <w:t>july</w:t>
+      </w:r>
+      <w:proofErr w:type="spellEnd"/>
+      <w:proofErr w:type="gramEnd"/>
+      <w:r>
+        <w:t xml:space="preserve"> 2014 we have added this line basically to check if the changes made </w:t>
+      </w:r>
+      <w:proofErr w:type="spellStart"/>
+      <w:r>
+        <w:t>loal</w:t>
+      </w:r>
+      <w:proofErr w:type="spellEnd"/>
+      <w:r>
+        <w:t xml:space="preserve"> are reflected remotely.</w:t>
       </w:r>
       <w:bookmarkStart w:id="0" w:name="_GoBack"/>
       <w:bookmarkEnd w:id="0"/>

</xml_diff>

<commit_message>
added a new comment with time
</commit_message>
<xml_diff>
--- a/helloworld01.docx
+++ b/helloworld01.docx
@@ -44,6 +44,28 @@
       <w:proofErr w:type="spellEnd"/>
       <w:r>
         <w:t xml:space="preserve"> are reflected remotely.</w:t>
+      </w:r>
+    </w:p>
+    <w:p>
+      <w:r>
+        <w:t>Now this comment was added at 10.30pm on 6</w:t>
+      </w:r>
+      <w:r>
+        <w:rPr>
+          <w:vertAlign w:val="superscript"/>
+        </w:rPr>
+        <w:t>th</w:t>
+      </w:r>
+      <w:r>
+        <w:t xml:space="preserve"> of </w:t>
+      </w:r>
+      <w:proofErr w:type="spellStart"/>
+      <w:r>
+        <w:t>july</w:t>
+      </w:r>
+      <w:proofErr w:type="spellEnd"/>
+      <w:r>
+        <w:t xml:space="preserve"> 2014</w:t>
       </w:r>
       <w:bookmarkStart w:id="0" w:name="_GoBack"/>
       <w:bookmarkEnd w:id="0"/>

</xml_diff>